<commit_message>
Updating Ellipse Help and Image
</commit_message>
<xml_diff>
--- a/Help Pages/ellipsehelp.docx
+++ b/Help Pages/ellipsehelp.docx
@@ -181,7 +181,13 @@
         <w:t>Focal Length</w:t>
       </w:r>
       <w:r>
-        <w:t xml:space="preserve"> (f) is the distance from the center to each of the 2 foci.</w:t>
+        <w:t xml:space="preserve"> (f) is the distance from the center </w:t>
+      </w:r>
+      <w:r>
+        <w:t xml:space="preserve">(C) </w:t>
+      </w:r>
+      <w:r>
+        <w:t>to each of the 2 foci.</w:t>
       </w:r>
     </w:p>
     <w:p/>
@@ -208,9 +214,6 @@
       </w:r>
       <w:r>
         <w:t xml:space="preserve"> </w:t>
-      </w:r>
-      <w:r>
-        <w:t xml:space="preserve">(C) </w:t>
       </w:r>
       <w:r>
         <w:t xml:space="preserve">is the distance around the outside of the </w:t>

</xml_diff>